<commit_message>
Atualização e Cenário Ministrar Aulas 16, 17, 18, 19, 20, 21 e 22
</commit_message>
<xml_diff>
--- a/Artefatos/19. Regras de Negócio.docx
+++ b/Artefatos/19. Regras de Negócio.docx
@@ -4,41 +4,224 @@
   <w:body>
     <w:p>
       <w:pPr>
+        <w:spacing w:line="240" w:lineRule="auto"/>
         <w:jc w:val="both"/>
         <w:rPr>
           <w:rFonts w:ascii="Times New Roman" w:eastAsia="Times New Roman" w:hAnsi="Times New Roman" w:cs="Times New Roman"/>
+          <w:sz w:val="24"/>
+          <w:szCs w:val="24"/>
+        </w:rPr>
+      </w:pPr>
+      <w:r>
+        <w:rPr>
+          <w:rFonts w:ascii="Times New Roman" w:eastAsia="Times New Roman" w:hAnsi="Times New Roman" w:cs="Times New Roman"/>
           <w:b/>
+          <w:bCs/>
+          <w:color w:val="000000"/>
           <w:sz w:val="32"/>
           <w:szCs w:val="32"/>
         </w:rPr>
+        <w:t>Regra de Negócios</w:t>
+      </w:r>
+    </w:p>
+    <w:p>
+      <w:pPr>
+        <w:spacing w:line="240" w:lineRule="auto"/>
+        <w:rPr>
+          <w:rFonts w:ascii="Times New Roman" w:eastAsia="Times New Roman" w:hAnsi="Times New Roman" w:cs="Times New Roman"/>
+          <w:sz w:val="24"/>
+          <w:szCs w:val="24"/>
+        </w:rPr>
+      </w:pPr>
+    </w:p>
+    <w:p>
+      <w:pPr>
+        <w:spacing w:line="240" w:lineRule="auto"/>
+        <w:jc w:val="both"/>
+        <w:rPr>
+          <w:rFonts w:ascii="Times New Roman" w:eastAsia="Times New Roman" w:hAnsi="Times New Roman" w:cs="Times New Roman"/>
+          <w:color w:val="7F7F7F" w:themeColor="text1" w:themeTint="80"/>
+          <w:sz w:val="24"/>
+          <w:szCs w:val="24"/>
+        </w:rPr>
       </w:pPr>
       <w:r>
         <w:rPr>
           <w:rFonts w:ascii="Times New Roman" w:eastAsia="Times New Roman" w:hAnsi="Times New Roman" w:cs="Times New Roman"/>
           <w:b/>
-          <w:sz w:val="32"/>
-          <w:szCs w:val="32"/>
-        </w:rPr>
-        <w:t>Regra de Negócios</w:t>
-      </w:r>
-    </w:p>
-    <w:p>
-      <w:pPr>
+          <w:bCs/>
+          <w:color w:val="000000"/>
+          <w:sz w:val="24"/>
+          <w:szCs w:val="24"/>
+        </w:rPr>
+        <w:t>RN-001:</w:t>
+      </w:r>
+      <w:r>
+        <w:rPr>
+          <w:rFonts w:ascii="Times New Roman" w:eastAsia="Times New Roman" w:hAnsi="Times New Roman" w:cs="Times New Roman"/>
+          <w:color w:val="000000"/>
+          <w:sz w:val="24"/>
+          <w:szCs w:val="24"/>
+        </w:rPr>
+        <w:t xml:space="preserve"> A matrícula ficará no estado de pendente até o pagamento da primeira mensalidade </w:t>
+      </w:r>
+      <w:r>
+        <w:rPr>
+          <w:rFonts w:ascii="Times New Roman" w:eastAsia="Times New Roman" w:hAnsi="Times New Roman" w:cs="Times New Roman"/>
+          <w:color w:val="7F7F7F" w:themeColor="text1" w:themeTint="80"/>
+          <w:sz w:val="24"/>
+          <w:szCs w:val="24"/>
+        </w:rPr>
+        <w:t>(Aluno se inscreve no curso / Realizar Matrícula)</w:t>
+      </w:r>
+      <w:r>
+        <w:rPr>
+          <w:rFonts w:ascii="Times New Roman" w:eastAsia="Times New Roman" w:hAnsi="Times New Roman" w:cs="Times New Roman"/>
+          <w:color w:val="7F7F7F" w:themeColor="text1" w:themeTint="80"/>
+          <w:sz w:val="24"/>
+          <w:szCs w:val="24"/>
+        </w:rPr>
+        <w:t>.</w:t>
+      </w:r>
+    </w:p>
+    <w:p>
+      <w:pPr>
+        <w:spacing w:line="240" w:lineRule="auto"/>
+        <w:rPr>
+          <w:rFonts w:ascii="Times New Roman" w:eastAsia="Times New Roman" w:hAnsi="Times New Roman" w:cs="Times New Roman"/>
+          <w:sz w:val="24"/>
+          <w:szCs w:val="24"/>
+        </w:rPr>
+      </w:pPr>
+    </w:p>
+    <w:p>
+      <w:pPr>
+        <w:spacing w:line="240" w:lineRule="auto"/>
         <w:jc w:val="both"/>
         <w:rPr>
           <w:rFonts w:ascii="Times New Roman" w:eastAsia="Times New Roman" w:hAnsi="Times New Roman" w:cs="Times New Roman"/>
+          <w:color w:val="000000"/>
+          <w:sz w:val="24"/>
+          <w:szCs w:val="24"/>
+        </w:rPr>
+      </w:pPr>
+      <w:r>
+        <w:rPr>
+          <w:rFonts w:ascii="Times New Roman" w:eastAsia="Times New Roman" w:hAnsi="Times New Roman" w:cs="Times New Roman"/>
           <w:b/>
-          <w:sz w:val="24"/>
-          <w:szCs w:val="24"/>
-        </w:rPr>
-      </w:pPr>
-    </w:p>
-    <w:p>
-      <w:pPr>
+          <w:bCs/>
+          <w:color w:val="000000"/>
+          <w:sz w:val="24"/>
+          <w:szCs w:val="24"/>
+        </w:rPr>
+        <w:t xml:space="preserve">RN-002: </w:t>
+      </w:r>
+      <w:r>
+        <w:rPr>
+          <w:rFonts w:ascii="Times New Roman" w:eastAsia="Times New Roman" w:hAnsi="Times New Roman" w:cs="Times New Roman"/>
+          <w:color w:val="000000"/>
+          <w:sz w:val="24"/>
+          <w:szCs w:val="24"/>
+        </w:rPr>
+        <w:t>As datas para escolha de pagamento são: 5, 10, 15, 20, 25 e 30 do mês</w:t>
+      </w:r>
+    </w:p>
+    <w:p>
+      <w:pPr>
+        <w:spacing w:line="240" w:lineRule="auto"/>
         <w:jc w:val="both"/>
         <w:rPr>
           <w:rFonts w:ascii="Times New Roman" w:eastAsia="Times New Roman" w:hAnsi="Times New Roman" w:cs="Times New Roman"/>
+          <w:color w:val="7F7F7F" w:themeColor="text1" w:themeTint="80"/>
+          <w:sz w:val="24"/>
+          <w:szCs w:val="24"/>
+        </w:rPr>
+      </w:pPr>
+      <w:r>
+        <w:rPr>
+          <w:rFonts w:ascii="Times New Roman" w:eastAsia="Times New Roman" w:hAnsi="Times New Roman" w:cs="Times New Roman"/>
+          <w:color w:val="7F7F7F" w:themeColor="text1" w:themeTint="80"/>
+          <w:sz w:val="24"/>
+          <w:szCs w:val="24"/>
+        </w:rPr>
+        <w:t>(Aluno se inscreve no curso / Realizar Matrícula).</w:t>
+      </w:r>
+    </w:p>
+    <w:p>
+      <w:pPr>
+        <w:spacing w:line="240" w:lineRule="auto"/>
+        <w:rPr>
+          <w:rFonts w:ascii="Times New Roman" w:eastAsia="Times New Roman" w:hAnsi="Times New Roman" w:cs="Times New Roman"/>
+          <w:sz w:val="24"/>
+          <w:szCs w:val="24"/>
+        </w:rPr>
+      </w:pPr>
+    </w:p>
+    <w:p>
+      <w:pPr>
+        <w:spacing w:line="240" w:lineRule="auto"/>
+        <w:jc w:val="both"/>
+        <w:rPr>
+          <w:rFonts w:ascii="Times New Roman" w:eastAsia="Times New Roman" w:hAnsi="Times New Roman" w:cs="Times New Roman"/>
+          <w:sz w:val="24"/>
+          <w:szCs w:val="24"/>
+        </w:rPr>
+      </w:pPr>
+      <w:r>
+        <w:rPr>
+          <w:rFonts w:ascii="Times New Roman" w:eastAsia="Times New Roman" w:hAnsi="Times New Roman" w:cs="Times New Roman"/>
           <w:b/>
+          <w:bCs/>
+          <w:color w:val="000000"/>
+          <w:sz w:val="24"/>
+          <w:szCs w:val="24"/>
+        </w:rPr>
+        <w:t xml:space="preserve">RN-003: </w:t>
+      </w:r>
+      <w:r>
+        <w:rPr>
+          <w:rFonts w:ascii="Times New Roman" w:eastAsia="Times New Roman" w:hAnsi="Times New Roman" w:cs="Times New Roman"/>
+          <w:color w:val="000000"/>
+          <w:sz w:val="24"/>
+          <w:szCs w:val="24"/>
+        </w:rPr>
+        <w:t xml:space="preserve">A cada 5 dias são verificados os pagamentos de acordo com as datas de vencimento </w:t>
+      </w:r>
+      <w:r>
+        <w:rPr>
+          <w:rFonts w:ascii="Times New Roman" w:eastAsia="Times New Roman" w:hAnsi="Times New Roman" w:cs="Times New Roman"/>
+          <w:color w:val="7F7F7F" w:themeColor="text1" w:themeTint="80"/>
+          <w:sz w:val="24"/>
+          <w:szCs w:val="24"/>
+        </w:rPr>
+        <w:t>(Secretaria solicita o extrato da conta / Solicitar Extrato)</w:t>
+      </w:r>
+      <w:r>
+        <w:rPr>
+          <w:rFonts w:ascii="Times New Roman" w:eastAsia="Times New Roman" w:hAnsi="Times New Roman" w:cs="Times New Roman"/>
+          <w:sz w:val="24"/>
+          <w:szCs w:val="24"/>
+        </w:rPr>
+        <w:t>.</w:t>
+      </w:r>
+    </w:p>
+    <w:p>
+      <w:pPr>
+        <w:spacing w:line="240" w:lineRule="auto"/>
+        <w:rPr>
+          <w:rFonts w:ascii="Times New Roman" w:eastAsia="Times New Roman" w:hAnsi="Times New Roman" w:cs="Times New Roman"/>
+          <w:sz w:val="24"/>
+          <w:szCs w:val="24"/>
+        </w:rPr>
+      </w:pPr>
+    </w:p>
+    <w:p>
+      <w:pPr>
+        <w:spacing w:line="240" w:lineRule="auto"/>
+        <w:jc w:val="both"/>
+        <w:rPr>
+          <w:rFonts w:ascii="Times New Roman" w:eastAsia="Times New Roman" w:hAnsi="Times New Roman" w:cs="Times New Roman"/>
+          <w:color w:val="7F7F7F" w:themeColor="text1" w:themeTint="80"/>
           <w:sz w:val="24"/>
           <w:szCs w:val="24"/>
         </w:rPr>
@@ -47,301 +230,379 @@
         <w:rPr>
           <w:rFonts w:ascii="Times New Roman" w:eastAsia="Times New Roman" w:hAnsi="Times New Roman" w:cs="Times New Roman"/>
           <w:b/>
-          <w:sz w:val="24"/>
-          <w:szCs w:val="24"/>
-        </w:rPr>
-        <w:t>RN-00</w:t>
-      </w:r>
+          <w:bCs/>
+          <w:color w:val="000000"/>
+          <w:sz w:val="24"/>
+          <w:szCs w:val="24"/>
+        </w:rPr>
+        <w:t>RN-004:</w:t>
+      </w:r>
+      <w:r>
+        <w:rPr>
+          <w:rFonts w:ascii="Times New Roman" w:eastAsia="Times New Roman" w:hAnsi="Times New Roman" w:cs="Times New Roman"/>
+          <w:color w:val="000000"/>
+          <w:sz w:val="24"/>
+          <w:szCs w:val="24"/>
+        </w:rPr>
+        <w:t xml:space="preserve"> A matrícula é concluída após o pagamento da primeira mensalidade, a secretária inclui o aluno na turma </w:t>
+      </w:r>
+      <w:r>
+        <w:rPr>
+          <w:rFonts w:ascii="Times New Roman" w:eastAsia="Times New Roman" w:hAnsi="Times New Roman" w:cs="Times New Roman"/>
+          <w:color w:val="7F7F7F" w:themeColor="text1" w:themeTint="80"/>
+          <w:sz w:val="24"/>
+          <w:szCs w:val="24"/>
+        </w:rPr>
+        <w:t>(</w:t>
+      </w:r>
+      <w:r>
+        <w:rPr>
+          <w:rFonts w:ascii="Times New Roman" w:eastAsia="Times New Roman" w:hAnsi="Times New Roman" w:cs="Times New Roman"/>
+          <w:color w:val="7F7F7F" w:themeColor="text1" w:themeTint="80"/>
+          <w:sz w:val="24"/>
+          <w:szCs w:val="24"/>
+          <w:shd w:val="clear" w:color="auto" w:fill="FFFFFF"/>
+        </w:rPr>
+        <w:t>Banco envia extrato de pagamento de boletos / Tratar Matrícula</w:t>
+      </w:r>
+      <w:r>
+        <w:rPr>
+          <w:rFonts w:ascii="Times New Roman" w:eastAsia="Times New Roman" w:hAnsi="Times New Roman" w:cs="Times New Roman"/>
+          <w:color w:val="7F7F7F" w:themeColor="text1" w:themeTint="80"/>
+          <w:sz w:val="24"/>
+          <w:szCs w:val="24"/>
+        </w:rPr>
+        <w:t>).</w:t>
+      </w:r>
+    </w:p>
+    <w:p>
+      <w:pPr>
+        <w:spacing w:line="240" w:lineRule="auto"/>
+        <w:rPr>
+          <w:rFonts w:ascii="Times New Roman" w:eastAsia="Times New Roman" w:hAnsi="Times New Roman" w:cs="Times New Roman"/>
+          <w:sz w:val="24"/>
+          <w:szCs w:val="24"/>
+        </w:rPr>
+      </w:pPr>
+    </w:p>
+    <w:p>
+      <w:pPr>
+        <w:spacing w:line="240" w:lineRule="auto"/>
+        <w:jc w:val="both"/>
+        <w:rPr>
+          <w:rFonts w:ascii="Times New Roman" w:eastAsia="Times New Roman" w:hAnsi="Times New Roman" w:cs="Times New Roman"/>
+          <w:sz w:val="24"/>
+          <w:szCs w:val="24"/>
+        </w:rPr>
+      </w:pPr>
       <w:r>
         <w:rPr>
           <w:rFonts w:ascii="Times New Roman" w:eastAsia="Times New Roman" w:hAnsi="Times New Roman" w:cs="Times New Roman"/>
           <w:b/>
-          <w:sz w:val="24"/>
-          <w:szCs w:val="24"/>
-        </w:rPr>
-        <w:t>1</w:t>
-      </w:r>
-      <w:r>
-        <w:rPr>
-          <w:rFonts w:ascii="Times New Roman" w:eastAsia="Times New Roman" w:hAnsi="Times New Roman" w:cs="Times New Roman"/>
-          <w:b/>
-          <w:sz w:val="24"/>
-          <w:szCs w:val="24"/>
-        </w:rPr>
-        <w:t>:</w:t>
-      </w:r>
-      <w:r>
-        <w:rPr>
-          <w:rFonts w:ascii="Times New Roman" w:eastAsia="Times New Roman" w:hAnsi="Times New Roman" w:cs="Times New Roman"/>
-          <w:sz w:val="24"/>
-          <w:szCs w:val="24"/>
-        </w:rPr>
-        <w:t xml:space="preserve"> A matrícula ficará no estado de pendente até o pagamento da primeira mensalidade (Aluno se inscreve no curso / Realizar Matrícula).</w:t>
-      </w:r>
-    </w:p>
-    <w:p>
-      <w:pPr>
-        <w:jc w:val="both"/>
-        <w:rPr>
-          <w:rFonts w:ascii="Times New Roman" w:eastAsia="Times New Roman" w:hAnsi="Times New Roman" w:cs="Times New Roman"/>
-          <w:b/>
-          <w:sz w:val="24"/>
-          <w:szCs w:val="24"/>
-        </w:rPr>
-      </w:pPr>
-    </w:p>
-    <w:p>
-      <w:pPr>
-        <w:jc w:val="both"/>
-        <w:rPr>
-          <w:rFonts w:ascii="Times New Roman" w:eastAsia="Times New Roman" w:hAnsi="Times New Roman" w:cs="Times New Roman"/>
-          <w:sz w:val="24"/>
-          <w:szCs w:val="24"/>
-        </w:rPr>
-      </w:pPr>
-      <w:r>
-        <w:rPr>
-          <w:rFonts w:ascii="Times New Roman" w:eastAsia="Times New Roman" w:hAnsi="Times New Roman" w:cs="Times New Roman"/>
-          <w:b/>
-          <w:sz w:val="24"/>
-          <w:szCs w:val="24"/>
-        </w:rPr>
-        <w:t>RN-00</w:t>
-      </w:r>
-      <w:r>
-        <w:rPr>
-          <w:rFonts w:ascii="Times New Roman" w:eastAsia="Times New Roman" w:hAnsi="Times New Roman" w:cs="Times New Roman"/>
-          <w:b/>
-          <w:sz w:val="24"/>
-          <w:szCs w:val="24"/>
-        </w:rPr>
-        <w:t>2</w:t>
-      </w:r>
-      <w:r>
-        <w:rPr>
-          <w:rFonts w:ascii="Times New Roman" w:eastAsia="Times New Roman" w:hAnsi="Times New Roman" w:cs="Times New Roman"/>
-          <w:b/>
-          <w:sz w:val="24"/>
-          <w:szCs w:val="24"/>
-        </w:rPr>
-        <w:t xml:space="preserve">: </w:t>
-      </w:r>
-      <w:r>
-        <w:rPr>
-          <w:rFonts w:ascii="Times New Roman" w:eastAsia="Times New Roman" w:hAnsi="Times New Roman" w:cs="Times New Roman"/>
-          <w:sz w:val="24"/>
-          <w:szCs w:val="24"/>
-        </w:rPr>
-        <w:t>As datas para escolha de pagamento são: 5, 10, 15, 20, 25 e 30 do mês (Aluno se inscreve no curso / Realizar Matrícula).</w:t>
-      </w:r>
-    </w:p>
-    <w:p>
-      <w:pPr>
-        <w:jc w:val="both"/>
-        <w:rPr>
-          <w:rFonts w:ascii="Times New Roman" w:eastAsia="Times New Roman" w:hAnsi="Times New Roman" w:cs="Times New Roman"/>
-          <w:sz w:val="24"/>
-          <w:szCs w:val="24"/>
-        </w:rPr>
-      </w:pPr>
-    </w:p>
-    <w:p>
-      <w:pPr>
-        <w:jc w:val="both"/>
-        <w:rPr>
-          <w:rFonts w:ascii="Times New Roman" w:eastAsia="Times New Roman" w:hAnsi="Times New Roman" w:cs="Times New Roman"/>
-          <w:sz w:val="24"/>
-          <w:szCs w:val="24"/>
-        </w:rPr>
-      </w:pPr>
-      <w:r>
-        <w:rPr>
-          <w:rFonts w:ascii="Times New Roman" w:eastAsia="Times New Roman" w:hAnsi="Times New Roman" w:cs="Times New Roman"/>
-          <w:b/>
-          <w:sz w:val="24"/>
-          <w:szCs w:val="24"/>
-        </w:rPr>
-        <w:t>RN-00</w:t>
-      </w:r>
-      <w:r>
-        <w:rPr>
-          <w:rFonts w:ascii="Times New Roman" w:eastAsia="Times New Roman" w:hAnsi="Times New Roman" w:cs="Times New Roman"/>
-          <w:b/>
-          <w:sz w:val="24"/>
-          <w:szCs w:val="24"/>
-        </w:rPr>
-        <w:t>3</w:t>
-      </w:r>
-      <w:r>
-        <w:rPr>
-          <w:rFonts w:ascii="Times New Roman" w:eastAsia="Times New Roman" w:hAnsi="Times New Roman" w:cs="Times New Roman"/>
-          <w:b/>
-          <w:sz w:val="24"/>
-          <w:szCs w:val="24"/>
-        </w:rPr>
-        <w:t xml:space="preserve">: </w:t>
-      </w:r>
-      <w:r>
-        <w:rPr>
-          <w:rFonts w:ascii="Times New Roman" w:eastAsia="Times New Roman" w:hAnsi="Times New Roman" w:cs="Times New Roman"/>
-          <w:sz w:val="24"/>
-          <w:szCs w:val="24"/>
-        </w:rPr>
-        <w:t>A cada 5 dias são verificados os pagamentos de acordo com as datas de vencimento</w:t>
-      </w:r>
-      <w:r>
-        <w:rPr>
-          <w:rFonts w:ascii="Times New Roman" w:eastAsia="Times New Roman" w:hAnsi="Times New Roman" w:cs="Times New Roman"/>
-          <w:sz w:val="24"/>
-          <w:szCs w:val="24"/>
-        </w:rPr>
-        <w:t xml:space="preserve"> (Secretaria solicita o extrato da conta</w:t>
-      </w:r>
-      <w:r>
-        <w:rPr>
-          <w:rFonts w:ascii="Times New Roman" w:eastAsia="Times New Roman" w:hAnsi="Times New Roman" w:cs="Times New Roman"/>
-          <w:sz w:val="24"/>
-          <w:szCs w:val="24"/>
-        </w:rPr>
-        <w:t xml:space="preserve"> / Solicitar Extrato</w:t>
-      </w:r>
-      <w:r>
-        <w:rPr>
-          <w:rFonts w:ascii="Times New Roman" w:eastAsia="Times New Roman" w:hAnsi="Times New Roman" w:cs="Times New Roman"/>
-          <w:sz w:val="24"/>
-          <w:szCs w:val="24"/>
-        </w:rPr>
-        <w:t>)</w:t>
-      </w:r>
-    </w:p>
-    <w:p>
-      <w:pPr>
-        <w:jc w:val="both"/>
-        <w:rPr>
-          <w:rFonts w:ascii="Times New Roman" w:eastAsia="Times New Roman" w:hAnsi="Times New Roman" w:cs="Times New Roman"/>
-          <w:sz w:val="24"/>
-          <w:szCs w:val="24"/>
-        </w:rPr>
-      </w:pPr>
-    </w:p>
-    <w:p>
-      <w:pPr>
-        <w:jc w:val="both"/>
-        <w:rPr>
-          <w:rFonts w:ascii="Times New Roman" w:eastAsia="Times New Roman" w:hAnsi="Times New Roman" w:cs="Times New Roman"/>
-          <w:sz w:val="24"/>
-          <w:szCs w:val="24"/>
-        </w:rPr>
-      </w:pPr>
-      <w:r>
-        <w:rPr>
-          <w:rFonts w:ascii="Times New Roman" w:eastAsia="Times New Roman" w:hAnsi="Times New Roman" w:cs="Times New Roman"/>
-          <w:b/>
-          <w:sz w:val="24"/>
-          <w:szCs w:val="24"/>
-        </w:rPr>
-        <w:t>RN-00</w:t>
-      </w:r>
-      <w:r>
-        <w:rPr>
-          <w:rFonts w:ascii="Times New Roman" w:eastAsia="Times New Roman" w:hAnsi="Times New Roman" w:cs="Times New Roman"/>
-          <w:b/>
-          <w:sz w:val="24"/>
-          <w:szCs w:val="24"/>
-        </w:rPr>
-        <w:t>4</w:t>
-      </w:r>
-      <w:r>
-        <w:rPr>
-          <w:rFonts w:ascii="Times New Roman" w:eastAsia="Times New Roman" w:hAnsi="Times New Roman" w:cs="Times New Roman"/>
-          <w:b/>
-          <w:sz w:val="24"/>
-          <w:szCs w:val="24"/>
-        </w:rPr>
-        <w:t>:</w:t>
-      </w:r>
-      <w:r>
-        <w:rPr>
-          <w:rFonts w:ascii="Times New Roman" w:eastAsia="Times New Roman" w:hAnsi="Times New Roman" w:cs="Times New Roman"/>
-          <w:sz w:val="24"/>
-          <w:szCs w:val="24"/>
-        </w:rPr>
-        <w:t xml:space="preserve"> A matrícula é concluída após o pagamento da primeira mensalidade, a secretária incluí o aluno na turma (</w:t>
-      </w:r>
-      <w:r>
-        <w:rPr>
-          <w:rFonts w:ascii="Times New Roman" w:hAnsi="Times New Roman" w:cs="Times New Roman"/>
-          <w:color w:val="202124"/>
-          <w:sz w:val="24"/>
-          <w:szCs w:val="24"/>
-          <w:shd w:val="clear" w:color="auto" w:fill="FFFFFF"/>
-        </w:rPr>
-        <w:t>Banco envia extrato de pagamento de boletos / Tratar Matrícula</w:t>
-      </w:r>
-      <w:r>
-        <w:rPr>
-          <w:rFonts w:ascii="Times New Roman" w:eastAsia="Times New Roman" w:hAnsi="Times New Roman" w:cs="Times New Roman"/>
-          <w:sz w:val="24"/>
-          <w:szCs w:val="24"/>
-        </w:rPr>
-        <w:t>).</w:t>
-      </w:r>
-    </w:p>
-    <w:p>
-      <w:pPr>
-        <w:jc w:val="both"/>
-        <w:rPr>
-          <w:rFonts w:ascii="Times New Roman" w:eastAsia="Times New Roman" w:hAnsi="Times New Roman" w:cs="Times New Roman"/>
-          <w:b/>
-          <w:sz w:val="24"/>
-          <w:szCs w:val="24"/>
-        </w:rPr>
-      </w:pPr>
-    </w:p>
-    <w:p>
-      <w:pPr>
-        <w:jc w:val="both"/>
-        <w:rPr>
-          <w:rFonts w:ascii="Times New Roman" w:eastAsia="Times New Roman" w:hAnsi="Times New Roman" w:cs="Times New Roman"/>
-          <w:b/>
-          <w:sz w:val="24"/>
-          <w:szCs w:val="24"/>
-        </w:rPr>
-      </w:pPr>
-    </w:p>
-    <w:p>
-      <w:pPr>
-        <w:jc w:val="both"/>
-        <w:rPr>
-          <w:rFonts w:ascii="Times New Roman" w:eastAsia="Times New Roman" w:hAnsi="Times New Roman" w:cs="Times New Roman"/>
-          <w:b/>
-          <w:sz w:val="24"/>
-          <w:szCs w:val="24"/>
-        </w:rPr>
-      </w:pPr>
+          <w:bCs/>
+          <w:color w:val="000000"/>
+          <w:sz w:val="24"/>
+          <w:szCs w:val="24"/>
+        </w:rPr>
+        <w:t xml:space="preserve">RN-005: </w:t>
+      </w:r>
+      <w:r>
+        <w:rPr>
+          <w:rFonts w:ascii="Times New Roman" w:eastAsia="Times New Roman" w:hAnsi="Times New Roman" w:cs="Times New Roman"/>
+          <w:color w:val="000000"/>
+          <w:sz w:val="24"/>
+          <w:szCs w:val="24"/>
+        </w:rPr>
+        <w:t>Os atestados são aceitos com</w:t>
+      </w:r>
       <w:bookmarkStart w:id="0" w:name="_GoBack"/>
       <w:bookmarkEnd w:id="0"/>
-    </w:p>
-    <w:p>
-      <w:pPr>
+      <w:r>
+        <w:rPr>
+          <w:rFonts w:ascii="Times New Roman" w:eastAsia="Times New Roman" w:hAnsi="Times New Roman" w:cs="Times New Roman"/>
+          <w:color w:val="000000"/>
+          <w:sz w:val="24"/>
+          <w:szCs w:val="24"/>
+        </w:rPr>
+        <w:t>o justificativa para abono de faltas</w:t>
+      </w:r>
+      <w:r>
+        <w:rPr>
+          <w:rFonts w:ascii="Times New Roman" w:eastAsia="Times New Roman" w:hAnsi="Times New Roman" w:cs="Times New Roman"/>
+          <w:color w:val="000000"/>
+          <w:sz w:val="24"/>
+          <w:szCs w:val="24"/>
+        </w:rPr>
+        <w:t xml:space="preserve"> </w:t>
+      </w:r>
+      <w:r>
+        <w:rPr>
+          <w:rFonts w:ascii="Times New Roman" w:eastAsia="Times New Roman" w:hAnsi="Times New Roman" w:cs="Times New Roman"/>
+          <w:color w:val="7F7F7F" w:themeColor="text1" w:themeTint="80"/>
+          <w:sz w:val="24"/>
+          <w:szCs w:val="24"/>
+        </w:rPr>
+        <w:t>(Professor realiza chamada/ Ministrar Aulas)</w:t>
+      </w:r>
+      <w:r>
+        <w:rPr>
+          <w:rFonts w:ascii="Times New Roman" w:eastAsia="Times New Roman" w:hAnsi="Times New Roman" w:cs="Times New Roman"/>
+          <w:color w:val="7F7F7F" w:themeColor="text1" w:themeTint="80"/>
+          <w:sz w:val="24"/>
+          <w:szCs w:val="24"/>
+        </w:rPr>
+        <w:t>.</w:t>
+      </w:r>
+    </w:p>
+    <w:p>
+      <w:pPr>
+        <w:spacing w:line="240" w:lineRule="auto"/>
         <w:jc w:val="both"/>
         <w:rPr>
           <w:rFonts w:ascii="Times New Roman" w:eastAsia="Times New Roman" w:hAnsi="Times New Roman" w:cs="Times New Roman"/>
+          <w:sz w:val="24"/>
+          <w:szCs w:val="24"/>
+        </w:rPr>
+      </w:pPr>
+    </w:p>
+    <w:p>
+      <w:pPr>
+        <w:spacing w:line="240" w:lineRule="auto"/>
+        <w:jc w:val="both"/>
+        <w:rPr>
+          <w:rFonts w:ascii="Times New Roman" w:eastAsia="Times New Roman" w:hAnsi="Times New Roman" w:cs="Times New Roman"/>
+          <w:sz w:val="24"/>
+          <w:szCs w:val="24"/>
+        </w:rPr>
+      </w:pPr>
+      <w:r>
+        <w:rPr>
+          <w:rFonts w:ascii="Times New Roman" w:eastAsia="Times New Roman" w:hAnsi="Times New Roman" w:cs="Times New Roman"/>
           <w:b/>
-          <w:sz w:val="24"/>
-          <w:szCs w:val="24"/>
-        </w:rPr>
-      </w:pPr>
-    </w:p>
-    <w:p>
-      <w:pPr>
+          <w:bCs/>
+          <w:color w:val="000000"/>
+          <w:sz w:val="24"/>
+          <w:szCs w:val="24"/>
+        </w:rPr>
+        <w:t xml:space="preserve">RN-006: </w:t>
+      </w:r>
+      <w:r>
+        <w:rPr>
+          <w:rFonts w:ascii="Times New Roman" w:eastAsia="Times New Roman" w:hAnsi="Times New Roman" w:cs="Times New Roman"/>
+          <w:color w:val="000000"/>
+          <w:sz w:val="24"/>
+          <w:szCs w:val="24"/>
+        </w:rPr>
+        <w:t xml:space="preserve">As faltas justificadas com atestado podem ser repostas aos sábados caso haja vaga em alguma turma </w:t>
+      </w:r>
+      <w:r>
+        <w:rPr>
+          <w:rFonts w:ascii="Times New Roman" w:eastAsia="Times New Roman" w:hAnsi="Times New Roman" w:cs="Times New Roman"/>
+          <w:color w:val="7F7F7F" w:themeColor="text1" w:themeTint="80"/>
+          <w:sz w:val="24"/>
+          <w:szCs w:val="24"/>
+        </w:rPr>
+        <w:t>(Professor realiza chamada/ Ministrar Aulas)</w:t>
+      </w:r>
+      <w:r>
+        <w:rPr>
+          <w:rFonts w:ascii="Times New Roman" w:eastAsia="Times New Roman" w:hAnsi="Times New Roman" w:cs="Times New Roman"/>
+          <w:color w:val="000000"/>
+          <w:sz w:val="24"/>
+          <w:szCs w:val="24"/>
+        </w:rPr>
+        <w:t>.</w:t>
+      </w:r>
+    </w:p>
+    <w:p>
+      <w:pPr>
+        <w:spacing w:line="240" w:lineRule="auto"/>
+        <w:rPr>
+          <w:rFonts w:ascii="Times New Roman" w:eastAsia="Times New Roman" w:hAnsi="Times New Roman" w:cs="Times New Roman"/>
+          <w:sz w:val="24"/>
+          <w:szCs w:val="24"/>
+        </w:rPr>
+      </w:pPr>
+    </w:p>
+    <w:p>
+      <w:pPr>
+        <w:spacing w:line="240" w:lineRule="auto"/>
+        <w:jc w:val="both"/>
+        <w:rPr>
+          <w:rFonts w:ascii="Times New Roman" w:eastAsia="Times New Roman" w:hAnsi="Times New Roman" w:cs="Times New Roman"/>
+          <w:sz w:val="24"/>
+          <w:szCs w:val="24"/>
+        </w:rPr>
+      </w:pPr>
+      <w:r>
         <w:rPr>
           <w:rFonts w:ascii="Times New Roman" w:eastAsia="Times New Roman" w:hAnsi="Times New Roman" w:cs="Times New Roman"/>
           <w:b/>
-          <w:sz w:val="24"/>
-          <w:szCs w:val="24"/>
-        </w:rPr>
-      </w:pPr>
+          <w:bCs/>
+          <w:color w:val="000000"/>
+          <w:sz w:val="24"/>
+          <w:szCs w:val="24"/>
+        </w:rPr>
+        <w:t xml:space="preserve">RN-007: </w:t>
+      </w:r>
+      <w:r>
+        <w:rPr>
+          <w:rFonts w:ascii="Times New Roman" w:eastAsia="Times New Roman" w:hAnsi="Times New Roman" w:cs="Times New Roman"/>
+          <w:color w:val="000000"/>
+          <w:sz w:val="24"/>
+          <w:szCs w:val="24"/>
+        </w:rPr>
+        <w:t>Não tem reposição de aula para faltas sem justificativas</w:t>
+      </w:r>
+      <w:r>
+        <w:rPr>
+          <w:rFonts w:ascii="Times New Roman" w:eastAsia="Times New Roman" w:hAnsi="Times New Roman" w:cs="Times New Roman"/>
+          <w:color w:val="000000"/>
+          <w:sz w:val="24"/>
+          <w:szCs w:val="24"/>
+        </w:rPr>
+        <w:t xml:space="preserve"> </w:t>
+      </w:r>
+      <w:r>
+        <w:rPr>
+          <w:rFonts w:ascii="Times New Roman" w:eastAsia="Times New Roman" w:hAnsi="Times New Roman" w:cs="Times New Roman"/>
+          <w:color w:val="7F7F7F" w:themeColor="text1" w:themeTint="80"/>
+          <w:sz w:val="24"/>
+          <w:szCs w:val="24"/>
+        </w:rPr>
+        <w:t>(Professor realiza chamada/ Ministrar Aulas)</w:t>
+      </w:r>
+      <w:r>
+        <w:rPr>
+          <w:rFonts w:ascii="Times New Roman" w:eastAsia="Times New Roman" w:hAnsi="Times New Roman" w:cs="Times New Roman"/>
+          <w:color w:val="000000"/>
+          <w:sz w:val="24"/>
+          <w:szCs w:val="24"/>
+        </w:rPr>
+        <w:t>.</w:t>
+      </w:r>
+    </w:p>
+    <w:p>
+      <w:pPr>
+        <w:spacing w:line="240" w:lineRule="auto"/>
+        <w:rPr>
+          <w:rFonts w:ascii="Times New Roman" w:eastAsia="Times New Roman" w:hAnsi="Times New Roman" w:cs="Times New Roman"/>
+          <w:sz w:val="24"/>
+          <w:szCs w:val="24"/>
+        </w:rPr>
+      </w:pPr>
+    </w:p>
+    <w:p>
+      <w:pPr>
+        <w:spacing w:line="360" w:lineRule="auto"/>
+        <w:jc w:val="both"/>
+        <w:rPr>
+          <w:rFonts w:ascii="Times New Roman" w:eastAsia="Times New Roman" w:hAnsi="Times New Roman" w:cs="Times New Roman"/>
+          <w:sz w:val="24"/>
+          <w:szCs w:val="24"/>
+        </w:rPr>
+      </w:pPr>
+      <w:r>
+        <w:rPr>
+          <w:rFonts w:ascii="Times New Roman" w:eastAsia="Times New Roman" w:hAnsi="Times New Roman" w:cs="Times New Roman"/>
+          <w:b/>
+          <w:bCs/>
+          <w:color w:val="000000"/>
+          <w:sz w:val="24"/>
+          <w:szCs w:val="24"/>
+        </w:rPr>
+        <w:t xml:space="preserve">RN-008: </w:t>
+      </w:r>
+      <w:r>
+        <w:rPr>
+          <w:rFonts w:ascii="Times New Roman" w:hAnsi="Times New Roman" w:cs="Times New Roman"/>
+          <w:color w:val="000000"/>
+          <w:sz w:val="24"/>
+          <w:szCs w:val="24"/>
+          <w:shd w:val="clear" w:color="auto" w:fill="FFFFFF"/>
+        </w:rPr>
+        <w:t>O professor(a) deverá fazer ocorrências sobre qualquer situação não esperada em sala, que comprometam o rumo da aula e o entendimento do</w:t>
+      </w:r>
+      <w:r>
+        <w:rPr>
+          <w:rFonts w:ascii="Times New Roman" w:hAnsi="Times New Roman" w:cs="Times New Roman"/>
+          <w:color w:val="000000"/>
+          <w:sz w:val="24"/>
+          <w:szCs w:val="24"/>
+          <w:shd w:val="clear" w:color="auto" w:fill="FFFFFF"/>
+        </w:rPr>
+        <w:t>s</w:t>
+      </w:r>
+      <w:r>
+        <w:rPr>
+          <w:rFonts w:ascii="Times New Roman" w:hAnsi="Times New Roman" w:cs="Times New Roman"/>
+          <w:color w:val="000000"/>
+          <w:sz w:val="24"/>
+          <w:szCs w:val="24"/>
+          <w:shd w:val="clear" w:color="auto" w:fill="FFFFFF"/>
+        </w:rPr>
+        <w:t xml:space="preserve"> </w:t>
+      </w:r>
+      <w:r>
+        <w:rPr>
+          <w:rFonts w:ascii="Times New Roman" w:hAnsi="Times New Roman" w:cs="Times New Roman"/>
+          <w:color w:val="000000"/>
+          <w:sz w:val="24"/>
+          <w:szCs w:val="24"/>
+          <w:shd w:val="clear" w:color="auto" w:fill="FFFFFF"/>
+        </w:rPr>
+        <w:t>de</w:t>
+      </w:r>
+      <w:r>
+        <w:rPr>
+          <w:rFonts w:ascii="Times New Roman" w:hAnsi="Times New Roman" w:cs="Times New Roman"/>
+          <w:color w:val="000000"/>
+          <w:sz w:val="24"/>
+          <w:szCs w:val="24"/>
+          <w:shd w:val="clear" w:color="auto" w:fill="FFFFFF"/>
+        </w:rPr>
+        <w:t>mais alunos</w:t>
+      </w:r>
+      <w:r>
+        <w:rPr>
+          <w:rFonts w:ascii="Times New Roman" w:hAnsi="Times New Roman" w:cs="Times New Roman"/>
+          <w:color w:val="000000"/>
+          <w:sz w:val="24"/>
+          <w:szCs w:val="24"/>
+          <w:shd w:val="clear" w:color="auto" w:fill="FFFFFF"/>
+        </w:rPr>
+        <w:t xml:space="preserve"> </w:t>
+      </w:r>
+      <w:r>
+        <w:rPr>
+          <w:rFonts w:ascii="Times New Roman" w:hAnsi="Times New Roman" w:cs="Times New Roman"/>
+          <w:color w:val="666666"/>
+          <w:sz w:val="24"/>
+          <w:szCs w:val="24"/>
+          <w:shd w:val="clear" w:color="auto" w:fill="FFFFFF"/>
+        </w:rPr>
+        <w:t>(Professor registra ocorrência/</w:t>
+      </w:r>
+      <w:r>
+        <w:rPr>
+          <w:rFonts w:ascii="Times New Roman" w:hAnsi="Times New Roman" w:cs="Times New Roman"/>
+          <w:color w:val="666666"/>
+          <w:sz w:val="24"/>
+          <w:szCs w:val="24"/>
+          <w:shd w:val="clear" w:color="auto" w:fill="FFFFFF"/>
+        </w:rPr>
+        <w:t xml:space="preserve"> </w:t>
+      </w:r>
+      <w:r>
+        <w:rPr>
+          <w:rFonts w:ascii="Times New Roman" w:hAnsi="Times New Roman" w:cs="Times New Roman"/>
+          <w:color w:val="666666"/>
+          <w:sz w:val="24"/>
+          <w:szCs w:val="24"/>
+          <w:shd w:val="clear" w:color="auto" w:fill="FFFFFF"/>
+        </w:rPr>
+        <w:t>Ministrar aulas).</w:t>
+      </w:r>
     </w:p>
     <w:sectPr>
       <w:pgSz w:w="11909" w:h="16834"/>
@@ -936,6 +1197,22 @@
       <w:szCs w:val="30"/>
     </w:rPr>
   </w:style>
+  <w:style w:type="paragraph" w:styleId="NormalWeb">
+    <w:name w:val="Normal (Web)"/>
+    <w:basedOn w:val="Normal"/>
+    <w:uiPriority w:val="99"/>
+    <w:semiHidden/>
+    <w:unhideWhenUsed/>
+    <w:rsid w:val="00CE519E"/>
+    <w:pPr>
+      <w:spacing w:before="100" w:beforeAutospacing="1" w:after="100" w:afterAutospacing="1" w:line="240" w:lineRule="auto"/>
+    </w:pPr>
+    <w:rPr>
+      <w:rFonts w:ascii="Times New Roman" w:eastAsia="Times New Roman" w:hAnsi="Times New Roman" w:cs="Times New Roman"/>
+      <w:sz w:val="24"/>
+      <w:szCs w:val="24"/>
+    </w:rPr>
+  </w:style>
 </w:styles>
 </file>
 

</xml_diff>

<commit_message>
Últimos ajustes nos artefatos
</commit_message>
<xml_diff>
--- a/Artefatos/19. Regras de Negócio.docx
+++ b/Artefatos/19. Regras de Negócio.docx
@@ -40,7 +40,6 @@
         <w:jc w:val="both"/>
         <w:rPr>
           <w:rFonts w:ascii="Times New Roman" w:eastAsia="Times New Roman" w:hAnsi="Times New Roman" w:cs="Times New Roman"/>
-          <w:color w:val="7F7F7F" w:themeColor="text1" w:themeTint="80"/>
           <w:sz w:val="24"/>
           <w:szCs w:val="24"/>
         </w:rPr>
@@ -68,20 +67,11 @@
       <w:r>
         <w:rPr>
           <w:rFonts w:ascii="Times New Roman" w:eastAsia="Times New Roman" w:hAnsi="Times New Roman" w:cs="Times New Roman"/>
-          <w:color w:val="7F7F7F" w:themeColor="text1" w:themeTint="80"/>
-          <w:sz w:val="24"/>
-          <w:szCs w:val="24"/>
-        </w:rPr>
-        <w:t>(Aluno se inscreve no curso / Realizar Matrícula)</w:t>
-      </w:r>
-      <w:r>
-        <w:rPr>
-          <w:rFonts w:ascii="Times New Roman" w:eastAsia="Times New Roman" w:hAnsi="Times New Roman" w:cs="Times New Roman"/>
-          <w:color w:val="7F7F7F" w:themeColor="text1" w:themeTint="80"/>
-          <w:sz w:val="24"/>
-          <w:szCs w:val="24"/>
-        </w:rPr>
-        <w:t>.</w:t>
+          <w:color w:val="7F7F7F"/>
+          <w:sz w:val="24"/>
+          <w:szCs w:val="24"/>
+        </w:rPr>
+        <w:t>(Aluno se inscreve no curso / Realizar Matrícula).</w:t>
       </w:r>
     </w:p>
     <w:p>
@@ -100,7 +90,6 @@
         <w:jc w:val="both"/>
         <w:rPr>
           <w:rFonts w:ascii="Times New Roman" w:eastAsia="Times New Roman" w:hAnsi="Times New Roman" w:cs="Times New Roman"/>
-          <w:color w:val="000000"/>
           <w:sz w:val="24"/>
           <w:szCs w:val="24"/>
         </w:rPr>
@@ -132,15 +121,14 @@
         <w:jc w:val="both"/>
         <w:rPr>
           <w:rFonts w:ascii="Times New Roman" w:eastAsia="Times New Roman" w:hAnsi="Times New Roman" w:cs="Times New Roman"/>
-          <w:color w:val="7F7F7F" w:themeColor="text1" w:themeTint="80"/>
-          <w:sz w:val="24"/>
-          <w:szCs w:val="24"/>
-        </w:rPr>
-      </w:pPr>
-      <w:r>
-        <w:rPr>
-          <w:rFonts w:ascii="Times New Roman" w:eastAsia="Times New Roman" w:hAnsi="Times New Roman" w:cs="Times New Roman"/>
-          <w:color w:val="7F7F7F" w:themeColor="text1" w:themeTint="80"/>
+          <w:sz w:val="24"/>
+          <w:szCs w:val="24"/>
+        </w:rPr>
+      </w:pPr>
+      <w:r>
+        <w:rPr>
+          <w:rFonts w:ascii="Times New Roman" w:eastAsia="Times New Roman" w:hAnsi="Times New Roman" w:cs="Times New Roman"/>
+          <w:color w:val="7F7F7F"/>
           <w:sz w:val="24"/>
           <w:szCs w:val="24"/>
         </w:rPr>
@@ -190,7 +178,7 @@
       <w:r>
         <w:rPr>
           <w:rFonts w:ascii="Times New Roman" w:eastAsia="Times New Roman" w:hAnsi="Times New Roman" w:cs="Times New Roman"/>
-          <w:color w:val="7F7F7F" w:themeColor="text1" w:themeTint="80"/>
+          <w:color w:val="7F7F7F"/>
           <w:sz w:val="24"/>
           <w:szCs w:val="24"/>
         </w:rPr>
@@ -199,6 +187,7 @@
       <w:r>
         <w:rPr>
           <w:rFonts w:ascii="Times New Roman" w:eastAsia="Times New Roman" w:hAnsi="Times New Roman" w:cs="Times New Roman"/>
+          <w:color w:val="000000"/>
           <w:sz w:val="24"/>
           <w:szCs w:val="24"/>
         </w:rPr>
@@ -221,7 +210,6 @@
         <w:jc w:val="both"/>
         <w:rPr>
           <w:rFonts w:ascii="Times New Roman" w:eastAsia="Times New Roman" w:hAnsi="Times New Roman" w:cs="Times New Roman"/>
-          <w:color w:val="7F7F7F" w:themeColor="text1" w:themeTint="80"/>
           <w:sz w:val="24"/>
           <w:szCs w:val="24"/>
         </w:rPr>
@@ -249,7 +237,7 @@
       <w:r>
         <w:rPr>
           <w:rFonts w:ascii="Times New Roman" w:eastAsia="Times New Roman" w:hAnsi="Times New Roman" w:cs="Times New Roman"/>
-          <w:color w:val="7F7F7F" w:themeColor="text1" w:themeTint="80"/>
+          <w:color w:val="7F7F7F"/>
           <w:sz w:val="24"/>
           <w:szCs w:val="24"/>
         </w:rPr>
@@ -258,7 +246,7 @@
       <w:r>
         <w:rPr>
           <w:rFonts w:ascii="Times New Roman" w:eastAsia="Times New Roman" w:hAnsi="Times New Roman" w:cs="Times New Roman"/>
-          <w:color w:val="7F7F7F" w:themeColor="text1" w:themeTint="80"/>
+          <w:color w:val="7F7F7F"/>
           <w:sz w:val="24"/>
           <w:szCs w:val="24"/>
           <w:shd w:val="clear" w:color="auto" w:fill="FFFFFF"/>
@@ -268,7 +256,7 @@
       <w:r>
         <w:rPr>
           <w:rFonts w:ascii="Times New Roman" w:eastAsia="Times New Roman" w:hAnsi="Times New Roman" w:cs="Times New Roman"/>
-          <w:color w:val="7F7F7F" w:themeColor="text1" w:themeTint="80"/>
+          <w:color w:val="7F7F7F"/>
           <w:sz w:val="24"/>
           <w:szCs w:val="24"/>
         </w:rPr>
@@ -313,296 +301,178 @@
           <w:sz w:val="24"/>
           <w:szCs w:val="24"/>
         </w:rPr>
-        <w:t>Os atestados são aceitos com</w:t>
+        <w:t xml:space="preserve">Os atestados são aceitos como justificativa para abono de faltas </w:t>
+      </w:r>
+      <w:r>
+        <w:rPr>
+          <w:rFonts w:ascii="Times New Roman" w:eastAsia="Times New Roman" w:hAnsi="Times New Roman" w:cs="Times New Roman"/>
+          <w:color w:val="7F7F7F"/>
+          <w:sz w:val="24"/>
+          <w:szCs w:val="24"/>
+        </w:rPr>
+        <w:t>(Professor registra ocorrência/ Ministrar Aulas).</w:t>
+      </w:r>
+    </w:p>
+    <w:p>
+      <w:pPr>
+        <w:spacing w:line="240" w:lineRule="auto"/>
+        <w:rPr>
+          <w:rFonts w:ascii="Times New Roman" w:eastAsia="Times New Roman" w:hAnsi="Times New Roman" w:cs="Times New Roman"/>
+          <w:sz w:val="24"/>
+          <w:szCs w:val="24"/>
+        </w:rPr>
+      </w:pPr>
+    </w:p>
+    <w:p>
+      <w:pPr>
+        <w:spacing w:line="240" w:lineRule="auto"/>
+        <w:jc w:val="both"/>
+        <w:rPr>
+          <w:rFonts w:ascii="Times New Roman" w:eastAsia="Times New Roman" w:hAnsi="Times New Roman" w:cs="Times New Roman"/>
+          <w:sz w:val="24"/>
+          <w:szCs w:val="24"/>
+        </w:rPr>
+      </w:pPr>
+      <w:r>
+        <w:rPr>
+          <w:rFonts w:ascii="Times New Roman" w:eastAsia="Times New Roman" w:hAnsi="Times New Roman" w:cs="Times New Roman"/>
+          <w:b/>
+          <w:bCs/>
+          <w:color w:val="000000"/>
+          <w:sz w:val="24"/>
+          <w:szCs w:val="24"/>
+        </w:rPr>
+        <w:t xml:space="preserve">RN-006: </w:t>
+      </w:r>
+      <w:r>
+        <w:rPr>
+          <w:rFonts w:ascii="Times New Roman" w:eastAsia="Times New Roman" w:hAnsi="Times New Roman" w:cs="Times New Roman"/>
+          <w:color w:val="000000"/>
+          <w:sz w:val="24"/>
+          <w:szCs w:val="24"/>
+        </w:rPr>
+        <w:t xml:space="preserve">As faltas justificadas com atestado podem ser repostas aos sábados, caso haja vaga em alguma turma </w:t>
+      </w:r>
+      <w:r>
+        <w:rPr>
+          <w:rFonts w:ascii="Times New Roman" w:eastAsia="Times New Roman" w:hAnsi="Times New Roman" w:cs="Times New Roman"/>
+          <w:color w:val="7F7F7F"/>
+          <w:sz w:val="24"/>
+          <w:szCs w:val="24"/>
+        </w:rPr>
+        <w:t>(Professor registra ocorrência/ Ministrar Aulas)</w:t>
+      </w:r>
+      <w:r>
+        <w:rPr>
+          <w:rFonts w:ascii="Times New Roman" w:eastAsia="Times New Roman" w:hAnsi="Times New Roman" w:cs="Times New Roman"/>
+          <w:color w:val="000000"/>
+          <w:sz w:val="24"/>
+          <w:szCs w:val="24"/>
+        </w:rPr>
+        <w:t>.</w:t>
+      </w:r>
+    </w:p>
+    <w:p>
+      <w:pPr>
+        <w:spacing w:line="240" w:lineRule="auto"/>
+        <w:rPr>
+          <w:rFonts w:ascii="Times New Roman" w:eastAsia="Times New Roman" w:hAnsi="Times New Roman" w:cs="Times New Roman"/>
+          <w:sz w:val="24"/>
+          <w:szCs w:val="24"/>
+        </w:rPr>
+      </w:pPr>
+    </w:p>
+    <w:p>
+      <w:pPr>
+        <w:spacing w:line="240" w:lineRule="auto"/>
+        <w:jc w:val="both"/>
+        <w:rPr>
+          <w:rFonts w:ascii="Times New Roman" w:eastAsia="Times New Roman" w:hAnsi="Times New Roman" w:cs="Times New Roman"/>
+          <w:sz w:val="24"/>
+          <w:szCs w:val="24"/>
+        </w:rPr>
+      </w:pPr>
+      <w:r>
+        <w:rPr>
+          <w:rFonts w:ascii="Times New Roman" w:eastAsia="Times New Roman" w:hAnsi="Times New Roman" w:cs="Times New Roman"/>
+          <w:b/>
+          <w:bCs/>
+          <w:color w:val="000000"/>
+          <w:sz w:val="24"/>
+          <w:szCs w:val="24"/>
+        </w:rPr>
+        <w:t xml:space="preserve">RN-007: </w:t>
+      </w:r>
+      <w:r>
+        <w:rPr>
+          <w:rFonts w:ascii="Times New Roman" w:eastAsia="Times New Roman" w:hAnsi="Times New Roman" w:cs="Times New Roman"/>
+          <w:color w:val="000000"/>
+          <w:sz w:val="24"/>
+          <w:szCs w:val="24"/>
+        </w:rPr>
+        <w:t xml:space="preserve">Não tem reposição de aula para faltas sem justificativas </w:t>
+      </w:r>
+      <w:r>
+        <w:rPr>
+          <w:rFonts w:ascii="Times New Roman" w:eastAsia="Times New Roman" w:hAnsi="Times New Roman" w:cs="Times New Roman"/>
+          <w:color w:val="7F7F7F"/>
+          <w:sz w:val="24"/>
+          <w:szCs w:val="24"/>
+        </w:rPr>
+        <w:t>(Aluno responde presença/ Ministrar Aulas)</w:t>
+      </w:r>
+      <w:r>
+        <w:rPr>
+          <w:rFonts w:ascii="Times New Roman" w:eastAsia="Times New Roman" w:hAnsi="Times New Roman" w:cs="Times New Roman"/>
+          <w:color w:val="000000"/>
+          <w:sz w:val="24"/>
+          <w:szCs w:val="24"/>
+        </w:rPr>
+        <w:t>.</w:t>
+      </w:r>
+    </w:p>
+    <w:p>
+      <w:r>
+        <w:rPr>
+          <w:rFonts w:ascii="Times New Roman" w:eastAsia="Times New Roman" w:hAnsi="Times New Roman" w:cs="Times New Roman"/>
+          <w:sz w:val="24"/>
+          <w:szCs w:val="24"/>
+        </w:rPr>
+        <w:br/>
+      </w:r>
+      <w:r>
+        <w:rPr>
+          <w:rFonts w:ascii="Times New Roman" w:eastAsia="Times New Roman" w:hAnsi="Times New Roman" w:cs="Times New Roman"/>
+          <w:b/>
+          <w:bCs/>
+          <w:color w:val="000000"/>
+          <w:sz w:val="24"/>
+          <w:szCs w:val="24"/>
+        </w:rPr>
+        <w:t xml:space="preserve">RN-008: </w:t>
+      </w:r>
+      <w:r>
+        <w:rPr>
+          <w:rFonts w:ascii="Times New Roman" w:eastAsia="Times New Roman" w:hAnsi="Times New Roman" w:cs="Times New Roman"/>
+          <w:color w:val="000000"/>
+          <w:sz w:val="24"/>
+          <w:szCs w:val="24"/>
+          <w:shd w:val="clear" w:color="auto" w:fill="FFFFFF"/>
+        </w:rPr>
+        <w:t xml:space="preserve">O professor(a) deverá registrar ocorrências sobre qualquer situação não esperada em sala, que comprometa o rumo da aula e o entendimento dos demais alunos </w:t>
+      </w:r>
+      <w:r>
+        <w:rPr>
+          <w:rFonts w:ascii="Times New Roman" w:eastAsia="Times New Roman" w:hAnsi="Times New Roman" w:cs="Times New Roman"/>
+          <w:color w:val="666666"/>
+          <w:sz w:val="24"/>
+          <w:szCs w:val="24"/>
+          <w:shd w:val="clear" w:color="auto" w:fill="FFFFFF"/>
+        </w:rPr>
+        <w:t>(Professor registra ocorrência/ Ministrar aulas).</w:t>
       </w:r>
       <w:bookmarkStart w:id="0" w:name="_GoBack"/>
       <w:bookmarkEnd w:id="0"/>
-      <w:r>
-        <w:rPr>
-          <w:rFonts w:ascii="Times New Roman" w:eastAsia="Times New Roman" w:hAnsi="Times New Roman" w:cs="Times New Roman"/>
-          <w:color w:val="000000"/>
-          <w:sz w:val="24"/>
-          <w:szCs w:val="24"/>
-        </w:rPr>
-        <w:t>o justificativa para abono de faltas</w:t>
-      </w:r>
-      <w:r>
-        <w:rPr>
-          <w:rFonts w:ascii="Times New Roman" w:eastAsia="Times New Roman" w:hAnsi="Times New Roman" w:cs="Times New Roman"/>
-          <w:color w:val="000000"/>
-          <w:sz w:val="24"/>
-          <w:szCs w:val="24"/>
-        </w:rPr>
-        <w:t xml:space="preserve"> </w:t>
-      </w:r>
-      <w:r>
-        <w:rPr>
-          <w:rFonts w:ascii="Times New Roman" w:eastAsia="Times New Roman" w:hAnsi="Times New Roman" w:cs="Times New Roman"/>
-          <w:color w:val="7F7F7F" w:themeColor="text1" w:themeTint="80"/>
-          <w:sz w:val="24"/>
-          <w:szCs w:val="24"/>
-        </w:rPr>
-        <w:t>(Professor realiza chamada/ Ministrar Aulas)</w:t>
-      </w:r>
-      <w:r>
-        <w:rPr>
-          <w:rFonts w:ascii="Times New Roman" w:eastAsia="Times New Roman" w:hAnsi="Times New Roman" w:cs="Times New Roman"/>
-          <w:color w:val="7F7F7F" w:themeColor="text1" w:themeTint="80"/>
-          <w:sz w:val="24"/>
-          <w:szCs w:val="24"/>
-        </w:rPr>
-        <w:t>.</w:t>
-      </w:r>
-    </w:p>
-    <w:p>
-      <w:pPr>
-        <w:spacing w:line="240" w:lineRule="auto"/>
-        <w:jc w:val="both"/>
-        <w:rPr>
-          <w:rFonts w:ascii="Times New Roman" w:eastAsia="Times New Roman" w:hAnsi="Times New Roman" w:cs="Times New Roman"/>
-          <w:sz w:val="24"/>
-          <w:szCs w:val="24"/>
-        </w:rPr>
-      </w:pPr>
-    </w:p>
-    <w:p>
-      <w:pPr>
-        <w:spacing w:line="240" w:lineRule="auto"/>
-        <w:jc w:val="both"/>
-        <w:rPr>
-          <w:rFonts w:ascii="Times New Roman" w:eastAsia="Times New Roman" w:hAnsi="Times New Roman" w:cs="Times New Roman"/>
-          <w:sz w:val="24"/>
-          <w:szCs w:val="24"/>
-        </w:rPr>
-      </w:pPr>
-      <w:r>
-        <w:rPr>
-          <w:rFonts w:ascii="Times New Roman" w:eastAsia="Times New Roman" w:hAnsi="Times New Roman" w:cs="Times New Roman"/>
-          <w:b/>
-          <w:bCs/>
-          <w:color w:val="000000"/>
-          <w:sz w:val="24"/>
-          <w:szCs w:val="24"/>
-        </w:rPr>
-        <w:t xml:space="preserve">RN-006: </w:t>
-      </w:r>
-      <w:r>
-        <w:rPr>
-          <w:rFonts w:ascii="Times New Roman" w:eastAsia="Times New Roman" w:hAnsi="Times New Roman" w:cs="Times New Roman"/>
-          <w:color w:val="000000"/>
-          <w:sz w:val="24"/>
-          <w:szCs w:val="24"/>
-        </w:rPr>
-        <w:t xml:space="preserve">As faltas justificadas com atestado podem ser repostas aos sábados caso haja vaga em alguma turma </w:t>
-      </w:r>
-      <w:r>
-        <w:rPr>
-          <w:rFonts w:ascii="Times New Roman" w:eastAsia="Times New Roman" w:hAnsi="Times New Roman" w:cs="Times New Roman"/>
-          <w:color w:val="7F7F7F" w:themeColor="text1" w:themeTint="80"/>
-          <w:sz w:val="24"/>
-          <w:szCs w:val="24"/>
-        </w:rPr>
-        <w:t>(Professor realiza chamada/ Ministrar Aulas)</w:t>
-      </w:r>
-      <w:r>
-        <w:rPr>
-          <w:rFonts w:ascii="Times New Roman" w:eastAsia="Times New Roman" w:hAnsi="Times New Roman" w:cs="Times New Roman"/>
-          <w:color w:val="000000"/>
-          <w:sz w:val="24"/>
-          <w:szCs w:val="24"/>
-        </w:rPr>
-        <w:t>.</w:t>
-      </w:r>
-    </w:p>
-    <w:p>
-      <w:pPr>
-        <w:spacing w:line="240" w:lineRule="auto"/>
-        <w:rPr>
-          <w:rFonts w:ascii="Times New Roman" w:eastAsia="Times New Roman" w:hAnsi="Times New Roman" w:cs="Times New Roman"/>
-          <w:sz w:val="24"/>
-          <w:szCs w:val="24"/>
-        </w:rPr>
-      </w:pPr>
-    </w:p>
-    <w:p>
-      <w:pPr>
-        <w:spacing w:line="240" w:lineRule="auto"/>
-        <w:jc w:val="both"/>
-        <w:rPr>
-          <w:rFonts w:ascii="Times New Roman" w:eastAsia="Times New Roman" w:hAnsi="Times New Roman" w:cs="Times New Roman"/>
-          <w:sz w:val="24"/>
-          <w:szCs w:val="24"/>
-        </w:rPr>
-      </w:pPr>
-      <w:r>
-        <w:rPr>
-          <w:rFonts w:ascii="Times New Roman" w:eastAsia="Times New Roman" w:hAnsi="Times New Roman" w:cs="Times New Roman"/>
-          <w:b/>
-          <w:bCs/>
-          <w:color w:val="000000"/>
-          <w:sz w:val="24"/>
-          <w:szCs w:val="24"/>
-        </w:rPr>
-        <w:t xml:space="preserve">RN-007: </w:t>
-      </w:r>
-      <w:r>
-        <w:rPr>
-          <w:rFonts w:ascii="Times New Roman" w:eastAsia="Times New Roman" w:hAnsi="Times New Roman" w:cs="Times New Roman"/>
-          <w:color w:val="000000"/>
-          <w:sz w:val="24"/>
-          <w:szCs w:val="24"/>
-        </w:rPr>
-        <w:t>Não tem reposição de aula para faltas sem justificativas</w:t>
-      </w:r>
-      <w:r>
-        <w:rPr>
-          <w:rFonts w:ascii="Times New Roman" w:eastAsia="Times New Roman" w:hAnsi="Times New Roman" w:cs="Times New Roman"/>
-          <w:color w:val="000000"/>
-          <w:sz w:val="24"/>
-          <w:szCs w:val="24"/>
-        </w:rPr>
-        <w:t xml:space="preserve"> </w:t>
-      </w:r>
-      <w:r>
-        <w:rPr>
-          <w:rFonts w:ascii="Times New Roman" w:eastAsia="Times New Roman" w:hAnsi="Times New Roman" w:cs="Times New Roman"/>
-          <w:color w:val="7F7F7F" w:themeColor="text1" w:themeTint="80"/>
-          <w:sz w:val="24"/>
-          <w:szCs w:val="24"/>
-        </w:rPr>
-        <w:t>(Professor realiza chamada/ Ministrar Aulas)</w:t>
-      </w:r>
-      <w:r>
-        <w:rPr>
-          <w:rFonts w:ascii="Times New Roman" w:eastAsia="Times New Roman" w:hAnsi="Times New Roman" w:cs="Times New Roman"/>
-          <w:color w:val="000000"/>
-          <w:sz w:val="24"/>
-          <w:szCs w:val="24"/>
-        </w:rPr>
-        <w:t>.</w:t>
-      </w:r>
-    </w:p>
-    <w:p>
-      <w:pPr>
-        <w:spacing w:line="240" w:lineRule="auto"/>
-        <w:rPr>
-          <w:rFonts w:ascii="Times New Roman" w:eastAsia="Times New Roman" w:hAnsi="Times New Roman" w:cs="Times New Roman"/>
-          <w:sz w:val="24"/>
-          <w:szCs w:val="24"/>
-        </w:rPr>
-      </w:pPr>
-    </w:p>
-    <w:p>
-      <w:pPr>
-        <w:spacing w:line="360" w:lineRule="auto"/>
-        <w:jc w:val="both"/>
-        <w:rPr>
-          <w:rFonts w:ascii="Times New Roman" w:eastAsia="Times New Roman" w:hAnsi="Times New Roman" w:cs="Times New Roman"/>
-          <w:sz w:val="24"/>
-          <w:szCs w:val="24"/>
-        </w:rPr>
-      </w:pPr>
-      <w:r>
-        <w:rPr>
-          <w:rFonts w:ascii="Times New Roman" w:eastAsia="Times New Roman" w:hAnsi="Times New Roman" w:cs="Times New Roman"/>
-          <w:b/>
-          <w:bCs/>
-          <w:color w:val="000000"/>
-          <w:sz w:val="24"/>
-          <w:szCs w:val="24"/>
-        </w:rPr>
-        <w:t xml:space="preserve">RN-008: </w:t>
-      </w:r>
-      <w:r>
-        <w:rPr>
-          <w:rFonts w:ascii="Times New Roman" w:hAnsi="Times New Roman" w:cs="Times New Roman"/>
-          <w:color w:val="000000"/>
-          <w:sz w:val="24"/>
-          <w:szCs w:val="24"/>
-          <w:shd w:val="clear" w:color="auto" w:fill="FFFFFF"/>
-        </w:rPr>
-        <w:t>O professor(a) deverá fazer ocorrências sobre qualquer situação não esperada em sala, que comprometam o rumo da aula e o entendimento do</w:t>
-      </w:r>
-      <w:r>
-        <w:rPr>
-          <w:rFonts w:ascii="Times New Roman" w:hAnsi="Times New Roman" w:cs="Times New Roman"/>
-          <w:color w:val="000000"/>
-          <w:sz w:val="24"/>
-          <w:szCs w:val="24"/>
-          <w:shd w:val="clear" w:color="auto" w:fill="FFFFFF"/>
-        </w:rPr>
-        <w:t>s</w:t>
-      </w:r>
-      <w:r>
-        <w:rPr>
-          <w:rFonts w:ascii="Times New Roman" w:hAnsi="Times New Roman" w:cs="Times New Roman"/>
-          <w:color w:val="000000"/>
-          <w:sz w:val="24"/>
-          <w:szCs w:val="24"/>
-          <w:shd w:val="clear" w:color="auto" w:fill="FFFFFF"/>
-        </w:rPr>
-        <w:t xml:space="preserve"> </w:t>
-      </w:r>
-      <w:r>
-        <w:rPr>
-          <w:rFonts w:ascii="Times New Roman" w:hAnsi="Times New Roman" w:cs="Times New Roman"/>
-          <w:color w:val="000000"/>
-          <w:sz w:val="24"/>
-          <w:szCs w:val="24"/>
-          <w:shd w:val="clear" w:color="auto" w:fill="FFFFFF"/>
-        </w:rPr>
-        <w:t>de</w:t>
-      </w:r>
-      <w:r>
-        <w:rPr>
-          <w:rFonts w:ascii="Times New Roman" w:hAnsi="Times New Roman" w:cs="Times New Roman"/>
-          <w:color w:val="000000"/>
-          <w:sz w:val="24"/>
-          <w:szCs w:val="24"/>
-          <w:shd w:val="clear" w:color="auto" w:fill="FFFFFF"/>
-        </w:rPr>
-        <w:t>mais alunos</w:t>
-      </w:r>
-      <w:r>
-        <w:rPr>
-          <w:rFonts w:ascii="Times New Roman" w:hAnsi="Times New Roman" w:cs="Times New Roman"/>
-          <w:color w:val="000000"/>
-          <w:sz w:val="24"/>
-          <w:szCs w:val="24"/>
-          <w:shd w:val="clear" w:color="auto" w:fill="FFFFFF"/>
-        </w:rPr>
-        <w:t xml:space="preserve"> </w:t>
-      </w:r>
-      <w:r>
-        <w:rPr>
-          <w:rFonts w:ascii="Times New Roman" w:hAnsi="Times New Roman" w:cs="Times New Roman"/>
-          <w:color w:val="666666"/>
-          <w:sz w:val="24"/>
-          <w:szCs w:val="24"/>
-          <w:shd w:val="clear" w:color="auto" w:fill="FFFFFF"/>
-        </w:rPr>
-        <w:t>(Professor registra ocorrência/</w:t>
-      </w:r>
-      <w:r>
-        <w:rPr>
-          <w:rFonts w:ascii="Times New Roman" w:hAnsi="Times New Roman" w:cs="Times New Roman"/>
-          <w:color w:val="666666"/>
-          <w:sz w:val="24"/>
-          <w:szCs w:val="24"/>
-          <w:shd w:val="clear" w:color="auto" w:fill="FFFFFF"/>
-        </w:rPr>
-        <w:t xml:space="preserve"> </w:t>
-      </w:r>
-      <w:r>
-        <w:rPr>
-          <w:rFonts w:ascii="Times New Roman" w:hAnsi="Times New Roman" w:cs="Times New Roman"/>
-          <w:color w:val="666666"/>
-          <w:sz w:val="24"/>
-          <w:szCs w:val="24"/>
-          <w:shd w:val="clear" w:color="auto" w:fill="FFFFFF"/>
-        </w:rPr>
-        <w:t>Ministrar aulas).</w:t>
-      </w:r>
     </w:p>
     <w:sectPr>
       <w:pgSz w:w="11909" w:h="16834"/>

</xml_diff>